<commit_message>
Class 23 typo fixed.
</commit_message>
<xml_diff>
--- a/class23w.docx
+++ b/class23w.docx
@@ -9446,13 +9446,13 @@
         <w:t xml:space="preserve">Automated Predictor Selection</w:t>
       </w:r>
     </w:p>
-    <w:bookmarkStart w:id="52" w:name="stepwise-regrssion-process"/>
+    <w:bookmarkStart w:id="52" w:name="stepwise-regression-process"/>
     <w:p>
       <w:pPr>
         <w:pStyle w:val="Heading2"/>
       </w:pPr>
       <w:r>
-        <w:t xml:space="preserve">Stepwise Regrssion Process</w:t>
+        <w:t xml:space="preserve">Stepwise Regression Process</w:t>
       </w:r>
     </w:p>
     <w:p>

</xml_diff>